<commit_message>
Updating README - pdf file
</commit_message>
<xml_diff>
--- a/Proyecto Final - Informe.docx
+++ b/Proyecto Final - Informe.docx
@@ -188,7 +188,7 @@
           <w:sz w:val="28"/>
           <w:szCs w:val="28"/>
         </w:rPr>
-        <w:t xml:space="preserve"> COVID-19 </w:t>
+        <w:t xml:space="preserve"> </w:t>
       </w:r>
       <w:r>
         <w:rPr>
@@ -196,7 +196,23 @@
           <w:sz w:val="28"/>
           <w:szCs w:val="28"/>
         </w:rPr>
-        <w:t>a través del mundo</w:t>
+        <w:t>Global</w:t>
+      </w:r>
+      <w:r>
+        <w:rPr>
+          <w:rFonts w:ascii="Times New Roman" w:hAnsi="Times New Roman" w:cs="Times New Roman"/>
+          <w:sz w:val="28"/>
+          <w:szCs w:val="28"/>
+        </w:rPr>
+        <w:t xml:space="preserve"> </w:t>
+      </w:r>
+      <w:r>
+        <w:rPr>
+          <w:rFonts w:ascii="Times New Roman" w:hAnsi="Times New Roman" w:cs="Times New Roman"/>
+          <w:sz w:val="28"/>
+          <w:szCs w:val="28"/>
+        </w:rPr>
+        <w:t>COVID-19</w:t>
       </w:r>
     </w:p>
     <w:p>

</xml_diff>